<commit_message>
🔧 Update peak detection logic, filtered peak plots, and UI improvements
</commit_message>
<xml_diff>
--- a/tests/Test.docx
+++ b/tests/Test.docx
@@ -251,6 +251,22 @@
       </w:r>
       <w:r>
         <w:t>Sep, Oct, Jul, Aug, Nov</w:t>
+      </w:r>
+      <w:r>
+        <w:t xml:space="preserve"> – No streamflow</w:t>
+      </w:r>
+    </w:p>
+    <w:p>
+      <w:pPr>
+        <w:pStyle w:val="ListBullet"/>
+        <w:tabs>
+          <w:tab w:val="clear" w:pos="360"/>
+          <w:tab w:val="num" w:pos="720"/>
+        </w:tabs>
+        <w:ind w:left="720"/>
+      </w:pPr>
+      <w:r>
+        <w:t xml:space="preserve">2020/01/01, 2025/01/01, All - </w:t>
       </w:r>
     </w:p>
     <w:p>

</xml_diff>

<commit_message>
Refactored NUH app: improved peak filtering, logging, GUI responsiveness, and DUH output
</commit_message>
<xml_diff>
--- a/tests/Test.docx
+++ b/tests/Test.docx
@@ -37,21 +37,7 @@
           <w:b/>
           <w:bCs/>
         </w:rPr>
-        <w:t xml:space="preserve">Keeley Creek Above Mouth Near Babbitt, MN </w:t>
-      </w:r>
-      <w:r>
-        <w:rPr>
-          <w:b/>
-          <w:bCs/>
-        </w:rPr>
-        <w:t>–</w:t>
-      </w:r>
-      <w:r>
-        <w:rPr>
-          <w:b/>
-          <w:bCs/>
-        </w:rPr>
-        <w:t xml:space="preserve"> 05125039</w:t>
+        <w:t>Keeley Creek Above Mouth Near Babbitt, MN – 05125039</w:t>
       </w:r>
     </w:p>
     <w:p>
@@ -168,21 +154,7 @@
           <w:b/>
           <w:bCs/>
         </w:rPr>
-        <w:t xml:space="preserve">Red River of the North at Fargo, ND </w:t>
-      </w:r>
-      <w:r>
-        <w:rPr>
-          <w:b/>
-          <w:bCs/>
-        </w:rPr>
-        <w:t>–</w:t>
-      </w:r>
-      <w:r>
-        <w:rPr>
-          <w:b/>
-          <w:bCs/>
-        </w:rPr>
-        <w:t xml:space="preserve"> 05054000</w:t>
+        <w:t>Red River of the North at Fargo, ND – 05054000</w:t>
       </w:r>
     </w:p>
     <w:p>
@@ -195,10 +167,7 @@
         <w:ind w:left="720"/>
       </w:pPr>
       <w:r>
-        <w:t xml:space="preserve">Download: </w:t>
-      </w:r>
-      <w:r>
-        <w:t xml:space="preserve">2011/11/02, 2025/01/01, </w:t>
+        <w:t xml:space="preserve">Download: 2011/11/02, 2025/01/01, </w:t>
       </w:r>
       <w:r>
         <w:t>Sep, Oct, Jul, Aug, Nov</w:t>
@@ -220,21 +189,7 @@
           <w:b/>
           <w:bCs/>
         </w:rPr>
-        <w:t xml:space="preserve">Mississippi River at St. Paul, MN </w:t>
-      </w:r>
-      <w:r>
-        <w:rPr>
-          <w:b/>
-          <w:bCs/>
-        </w:rPr>
-        <w:t>–</w:t>
-      </w:r>
-      <w:r>
-        <w:rPr>
-          <w:b/>
-          <w:bCs/>
-        </w:rPr>
-        <w:t xml:space="preserve"> 05331000</w:t>
+        <w:t>Mississippi River at St. Paul, MN – 05331000</w:t>
       </w:r>
     </w:p>
     <w:p>
@@ -264,9 +219,33 @@
           <w:tab w:val="num" w:pos="720"/>
         </w:tabs>
         <w:ind w:left="720"/>
+        <w:rPr>
+          <w:color w:val="FF0000"/>
+        </w:rPr>
       </w:pPr>
       <w:r>
-        <w:t xml:space="preserve">2020/01/01, 2025/01/01, All - </w:t>
+        <w:rPr>
+          <w:color w:val="FF0000"/>
+        </w:rPr>
+        <w:t xml:space="preserve">2020/01/01, 2025/01/01, All </w:t>
+      </w:r>
+      <w:r>
+        <w:rPr>
+          <w:color w:val="FF0000"/>
+        </w:rPr>
+        <w:t>–</w:t>
+      </w:r>
+      <w:r>
+        <w:rPr>
+          <w:color w:val="FF0000"/>
+        </w:rPr>
+        <w:t xml:space="preserve"> </w:t>
+      </w:r>
+      <w:r>
+        <w:rPr>
+          <w:color w:val="FF0000"/>
+        </w:rPr>
+        <w:t>Needs further check</w:t>
       </w:r>
     </w:p>
     <w:p>
@@ -579,7 +558,7 @@
         <w:tc>
           <w:tcPr>
             <w:tcW w:w="0" w:type="auto"/>
-            <w:shd w:val="clear" w:color="auto" w:fill="auto"/>
+            <w:shd w:val="clear" w:color="auto" w:fill="92D050"/>
             <w:vAlign w:val="center"/>
             <w:hideMark/>
           </w:tcPr>
@@ -688,7 +667,7 @@
         <w:tc>
           <w:tcPr>
             <w:tcW w:w="0" w:type="auto"/>
-            <w:shd w:val="clear" w:color="auto" w:fill="auto"/>
+            <w:shd w:val="clear" w:color="auto" w:fill="92D050"/>
             <w:vAlign w:val="center"/>
             <w:hideMark/>
           </w:tcPr>
@@ -784,7 +763,7 @@
         <w:tc>
           <w:tcPr>
             <w:tcW w:w="0" w:type="auto"/>
-            <w:shd w:val="clear" w:color="auto" w:fill="auto"/>
+            <w:shd w:val="clear" w:color="auto" w:fill="92D050"/>
             <w:vAlign w:val="center"/>
             <w:hideMark/>
           </w:tcPr>
@@ -2166,6 +2145,7 @@
   <w:style w:type="character" w:default="1" w:styleId="DefaultParagraphFont">
     <w:name w:val="Default Paragraph Font"/>
     <w:uiPriority w:val="1"/>
+    <w:semiHidden/>
     <w:unhideWhenUsed/>
   </w:style>
   <w:style w:type="table" w:default="1" w:styleId="TableNormal">

</xml_diff>

<commit_message>
Added logo to tab icon and sidebar; updated page title to StreamSmith
</commit_message>
<xml_diff>
--- a/tests/Test.docx
+++ b/tests/Test.docx
@@ -546,7 +546,25 @@
                 <w:kern w:val="0"/>
                 <w14:ligatures w14:val="none"/>
               </w:rPr>
-              <w:t>CSV files created in correct output folder</w:t>
+              <w:t xml:space="preserve">CSV files created in </w:t>
+            </w:r>
+            <w:r>
+              <w:rPr>
+                <w:rFonts w:ascii="Aptos Narrow" w:eastAsia="Times New Roman" w:hAnsi="Aptos Narrow" w:cs="Times New Roman"/>
+                <w:color w:val="000000"/>
+                <w:kern w:val="0"/>
+                <w14:ligatures w14:val="none"/>
+              </w:rPr>
+              <w:t xml:space="preserve">the </w:t>
+            </w:r>
+            <w:r>
+              <w:rPr>
+                <w:rFonts w:ascii="Aptos Narrow" w:eastAsia="Times New Roman" w:hAnsi="Aptos Narrow" w:cs="Times New Roman"/>
+                <w:color w:val="000000"/>
+                <w:kern w:val="0"/>
+                <w14:ligatures w14:val="none"/>
+              </w:rPr>
+              <w:t>correct output folder</w:t>
             </w:r>
           </w:p>
         </w:tc>
@@ -870,7 +888,7 @@
         <w:tc>
           <w:tcPr>
             <w:tcW w:w="0" w:type="auto"/>
-            <w:shd w:val="clear" w:color="auto" w:fill="auto"/>
+            <w:shd w:val="clear" w:color="auto" w:fill="92D050"/>
             <w:vAlign w:val="center"/>
             <w:hideMark/>
           </w:tcPr>
@@ -966,7 +984,7 @@
         <w:tc>
           <w:tcPr>
             <w:tcW w:w="0" w:type="auto"/>
-            <w:shd w:val="clear" w:color="auto" w:fill="auto"/>
+            <w:shd w:val="clear" w:color="auto" w:fill="92D050"/>
             <w:vAlign w:val="center"/>
             <w:hideMark/>
           </w:tcPr>
@@ -1062,7 +1080,7 @@
         <w:tc>
           <w:tcPr>
             <w:tcW w:w="0" w:type="auto"/>
-            <w:shd w:val="clear" w:color="auto" w:fill="auto"/>
+            <w:shd w:val="clear" w:color="auto" w:fill="92D050"/>
             <w:vAlign w:val="center"/>
             <w:hideMark/>
           </w:tcPr>
@@ -1171,7 +1189,7 @@
         <w:tc>
           <w:tcPr>
             <w:tcW w:w="0" w:type="auto"/>
-            <w:shd w:val="clear" w:color="auto" w:fill="auto"/>
+            <w:shd w:val="clear" w:color="auto" w:fill="92D050"/>
             <w:vAlign w:val="center"/>
             <w:hideMark/>
           </w:tcPr>

</xml_diff>